<commit_message>
rename and move files
</commit_message>
<xml_diff>
--- a/04-python-design-patterns/homework.docx
+++ b/04-python-design-patterns/homework.docx
@@ -23,13 +23,26 @@
           <w:rFonts w:eastAsia="HYGothic-Medium" w:cs="Gisha" w:hint="cs"/>
           <w:rtl/>
         </w:rPr>
-        <w:t>3</w:t>
+        <w:t>4</w:t>
       </w:r>
       <w:r>
         <w:rPr>
           <w:rtl/>
         </w:rPr>
         <w:t xml:space="preserve"> </w:t>
+      </w:r>
+      <w:r>
+        <w:rPr>
+          <w:rtl/>
+        </w:rPr>
+        <w:t>–</w:t>
+      </w:r>
+      <w:r>
+        <w:rPr>
+          <w:rFonts w:hint="cs"/>
+          <w:rtl/>
+        </w:rPr>
+        <w:t xml:space="preserve"> דגמי עיצוב</w:t>
       </w:r>
     </w:p>
     <w:p>
@@ -368,33 +381,54 @@
           <w:rFonts w:hint="cs"/>
           <w:rtl/>
         </w:rPr>
-        <w:t xml:space="preserve">הגירסה הסופית של הקוד שהוצג בשיעור נמצאת </w:t>
+        <w:t>הגירסה הסופית של הקוד שהוצג בשיעור נמצאת</w:t>
+      </w:r>
+      <w:r>
+        <w:rPr>
+          <w:rFonts w:hint="cs"/>
+          <w:rtl/>
+        </w:rPr>
+        <w:t xml:space="preserve"> בתיקיית הקוד, בקובץ בשם:</w:t>
+      </w:r>
+      <w:r>
+        <w:rPr>
+          <w:rFonts w:hint="cs"/>
+          <w:rtl/>
+        </w:rPr>
+        <w:t xml:space="preserve"> </w:t>
+      </w:r>
+    </w:p>
+    <w:p>
+      <w:pPr>
+        <w:bidi w:val="0"/>
+        <w:rPr>
+          <w:b/>
+          <w:bCs/>
+          <w:rtl/>
+        </w:rPr>
+      </w:pPr>
+      <w:r>
+        <w:rPr>
+          <w:b/>
+          <w:bCs/>
+        </w:rPr>
+        <w:t>40-combined.py</w:t>
+      </w:r>
+    </w:p>
+    <w:p>
+      <w:pPr>
+        <w:rPr>
+          <w:rtl/>
+        </w:rPr>
+      </w:pPr>
+      <w:r>
+        <w:rPr>
+          <w:rFonts w:hint="cs"/>
+          <w:rtl/>
+        </w:rPr>
+        <w:t xml:space="preserve">כתבו מערכת דומה עבור בעיה אלגוריתמית אחרת:  </w:t>
       </w:r>
       <w:hyperlink r:id="rId8" w:history="1">
-        <w:r>
-          <w:rPr>
-            <w:rStyle w:val="Hyperlink"/>
-            <w:rFonts w:hint="cs"/>
-            <w:rtl/>
-          </w:rPr>
-          <w:t>כאן</w:t>
-        </w:r>
-      </w:hyperlink>
-      <w:r>
-        <w:rPr>
-          <w:rFonts w:hint="cs"/>
-          <w:rtl/>
-        </w:rPr>
-        <w:t xml:space="preserve">. </w:t>
-      </w:r>
-      <w:r>
-        <w:rPr>
-          <w:rFonts w:hint="cs"/>
-          <w:rtl/>
-        </w:rPr>
-        <w:t xml:space="preserve">כתבו מערכת דומה עבור בעיה אלגוריתמית אחרת:  </w:t>
-      </w:r>
-      <w:hyperlink r:id="rId9" w:history="1">
         <w:r>
           <w:rPr>
             <w:rStyle w:val="Hyperlink"/>
@@ -559,8 +593,8 @@
       </w:pPr>
     </w:p>
     <w:sectPr>
-      <w:headerReference w:type="default" r:id="rId10"/>
-      <w:footerReference w:type="default" r:id="rId11"/>
+      <w:headerReference w:type="default" r:id="rId9"/>
+      <w:footerReference w:type="default" r:id="rId10"/>
       <w:pgSz w:w="11906" w:h="16838"/>
       <w:pgMar w:top="720" w:right="720" w:bottom="765" w:left="720" w:header="567" w:footer="708" w:gutter="0"/>
       <w:cols w:space="720"/>
@@ -682,7 +716,7 @@
         </mc:Choice>
         <mc:Fallback>
           <w:pict>
-            <v:shape w14:anchorId="60C91E20" id="צורה אוטומטית 21" o:spid="_x0000_s1026" style="position:absolute;margin-left:0;margin-top:0;width:434.75pt;height:.3pt;flip:x;z-index:-503316478;visibility:visible;mso-wrap-style:square;mso-wrap-distance-left:0;mso-wrap-distance-top:0;mso-wrap-distance-right:0;mso-wrap-distance-bottom:0;mso-position-horizontal:center;mso-position-horizontal-relative:margin;mso-position-vertical:center;mso-position-vertical-relative:text;v-text-anchor:top" coordsize="21600,21600" o:gfxdata="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" path="m,l21600,21600e" filled="f" strokecolor="#95b3d7 [1940]" strokeweight=".35mm">
+            <v:shape w14:anchorId="5B2F12A2" id="צורה אוטומטית 21" o:spid="_x0000_s1026" style="position:absolute;margin-left:0;margin-top:0;width:434.75pt;height:.3pt;flip:x;z-index:-503316478;visibility:visible;mso-wrap-style:square;mso-wrap-distance-left:0;mso-wrap-distance-top:0;mso-wrap-distance-right:0;mso-wrap-distance-bottom:0;mso-position-horizontal:center;mso-position-horizontal-relative:margin;mso-position-vertical:center;mso-position-vertical-relative:text;v-text-anchor:top" coordsize="21600,21600" o:gfxdata="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" path="m,l21600,21600e" filled="f" strokecolor="#95b3d7 [1940]" strokeweight=".35mm">
               <v:path arrowok="t"/>
               <w10:wrap anchorx="margin"/>
             </v:shape>

</xml_diff>